<commit_message>
MAJ fichier Word et Excel
</commit_message>
<xml_diff>
--- a/Nouveau Document Microsoft Word.docx
+++ b/Nouveau Document Microsoft Word.docx
@@ -39,47 +39,38 @@
       </w:r>
       <w:proofErr w:type="spellEnd"/>
       <w:r>
-        <w:t xml:space="preserve"> sur GitHub :</w:t>
-      </w:r>
-      <w:r>
-        <w:t xml:space="preserve"> </w:t>
+        <w:t xml:space="preserve"> sur GitHub : </w:t>
       </w:r>
       <w:hyperlink r:id="rId4" w:history="1">
         <w:r>
           <w:rPr>
             <w:rStyle w:val="Lienhypertexte"/>
           </w:rPr>
-          <w:t>https://github.com/statsbomb/o</w:t>
-        </w:r>
-        <w:r>
-          <w:rPr>
-            <w:rStyle w:val="Lienhypertexte"/>
-          </w:rPr>
-          <w:t>p</w:t>
-        </w:r>
-        <w:r>
-          <w:rPr>
-            <w:rStyle w:val="Lienhypertexte"/>
-          </w:rPr>
-          <w:t>en-data</w:t>
+          <w:t>https://github.com/statsbomb/open-data</w:t>
         </w:r>
       </w:hyperlink>
     </w:p>
     <w:p>
       <w:r>
-        <w:t>Je</w:t>
-      </w:r>
-      <w:r>
-        <w:t xml:space="preserve"> le</w:t>
-      </w:r>
-      <w:r>
-        <w:t xml:space="preserve"> télécharge en fichier zip, que j’extrais ensuite</w:t>
-      </w:r>
-      <w:r>
-        <w:t xml:space="preserve"> l</w:t>
-      </w:r>
-      <w:r>
-        <w:t>e contenu.</w:t>
+        <w:t xml:space="preserve">Je télécharge </w:t>
+      </w:r>
+      <w:r>
+        <w:t>la base de données sous format</w:t>
+      </w:r>
+      <w:r>
+        <w:t xml:space="preserve"> zip, </w:t>
+      </w:r>
+      <w:r>
+        <w:t>puis</w:t>
+      </w:r>
+      <w:r>
+        <w:t xml:space="preserve"> j’extrais ensuite </w:t>
+      </w:r>
+      <w:r>
+        <w:t>son</w:t>
+      </w:r>
+      <w:r>
+        <w:t xml:space="preserve"> contenu.</w:t>
       </w:r>
     </w:p>
     <w:p>
@@ -138,741 +129,718 @@
     <w:p>
       <w:pPr>
         <w:pStyle w:val="Sansinterligne"/>
+        <w:rPr>
+          <w:rFonts w:ascii="Courier New" w:eastAsia="Times New Roman" w:hAnsi="Courier New" w:cs="Courier New"/>
+          <w:color w:val="000000"/>
+          <w:kern w:val="0"/>
+          <w:sz w:val="20"/>
+          <w:szCs w:val="20"/>
+          <w:lang w:eastAsia="fr-FR"/>
+        </w:rPr>
+      </w:pPr>
+      <w:r>
+        <w:rPr>
+          <w:rFonts w:ascii="Courier New" w:eastAsia="Times New Roman" w:hAnsi="Courier New" w:cs="Courier New"/>
+          <w:color w:val="000000"/>
+          <w:kern w:val="0"/>
+          <w:sz w:val="20"/>
+          <w:szCs w:val="20"/>
+          <w:lang w:eastAsia="fr-FR"/>
+        </w:rPr>
+        <w:t>select referee as "Nom de l'arbitre", count(</w:t>
+      </w:r>
+      <w:r>
+        <w:rPr>
+          <w:rFonts w:ascii="Courier New" w:eastAsia="Times New Roman" w:hAnsi="Courier New" w:cs="Courier New"/>
+          <w:color w:val="000000"/>
+          <w:kern w:val="0"/>
+          <w:sz w:val="20"/>
+          <w:szCs w:val="20"/>
+          <w:lang w:eastAsia="fr-FR"/>
+        </w:rPr>
+        <w:t xml:space="preserve">DISTINCT </w:t>
+      </w:r>
+      <w:proofErr w:type="spellStart"/>
+      <w:r>
+        <w:rPr>
+          <w:rFonts w:ascii="Courier New" w:eastAsia="Times New Roman" w:hAnsi="Courier New" w:cs="Courier New"/>
+          <w:color w:val="000000"/>
+          <w:kern w:val="0"/>
+          <w:sz w:val="20"/>
+          <w:szCs w:val="20"/>
+          <w:lang w:eastAsia="fr-FR"/>
+        </w:rPr>
+        <w:t>match_id</w:t>
+      </w:r>
+      <w:proofErr w:type="spellEnd"/>
+      <w:r>
+        <w:rPr>
+          <w:rFonts w:ascii="Courier New" w:eastAsia="Times New Roman" w:hAnsi="Courier New" w:cs="Courier New"/>
+          <w:color w:val="000000"/>
+          <w:kern w:val="0"/>
+          <w:sz w:val="20"/>
+          <w:szCs w:val="20"/>
+          <w:lang w:eastAsia="fr-FR"/>
+        </w:rPr>
+        <w:t xml:space="preserve">) as "Nombres de matchs", </w:t>
+      </w:r>
+      <w:proofErr w:type="spellStart"/>
+      <w:r>
+        <w:rPr>
+          <w:rFonts w:ascii="Courier New" w:eastAsia="Times New Roman" w:hAnsi="Courier New" w:cs="Courier New"/>
+          <w:color w:val="000000"/>
+          <w:kern w:val="0"/>
+          <w:sz w:val="20"/>
+          <w:szCs w:val="20"/>
+          <w:lang w:eastAsia="fr-FR"/>
+        </w:rPr>
+        <w:t>sum</w:t>
+      </w:r>
+      <w:proofErr w:type="spellEnd"/>
+      <w:r>
+        <w:rPr>
+          <w:rFonts w:ascii="Courier New" w:eastAsia="Times New Roman" w:hAnsi="Courier New" w:cs="Courier New"/>
+          <w:color w:val="000000"/>
+          <w:kern w:val="0"/>
+          <w:sz w:val="20"/>
+          <w:szCs w:val="20"/>
+          <w:lang w:eastAsia="fr-FR"/>
+        </w:rPr>
+        <w:t>(</w:t>
+      </w:r>
+      <w:proofErr w:type="spellStart"/>
+      <w:r>
+        <w:rPr>
+          <w:rFonts w:ascii="Courier New" w:eastAsia="Times New Roman" w:hAnsi="Courier New" w:cs="Courier New"/>
+          <w:color w:val="000000"/>
+          <w:kern w:val="0"/>
+          <w:sz w:val="20"/>
+          <w:szCs w:val="20"/>
+          <w:lang w:eastAsia="fr-FR"/>
+        </w:rPr>
+        <w:t>total_cards</w:t>
+      </w:r>
+      <w:proofErr w:type="spellEnd"/>
+      <w:r>
+        <w:rPr>
+          <w:rFonts w:ascii="Courier New" w:eastAsia="Times New Roman" w:hAnsi="Courier New" w:cs="Courier New"/>
+          <w:color w:val="000000"/>
+          <w:kern w:val="0"/>
+          <w:sz w:val="20"/>
+          <w:szCs w:val="20"/>
+          <w:lang w:eastAsia="fr-FR"/>
+        </w:rPr>
+        <w:t>) as "Nombres de cartons distribués",</w:t>
+      </w:r>
+    </w:p>
+    <w:p>
+      <w:pPr>
+        <w:pStyle w:val="Sansinterligne"/>
+        <w:rPr>
+          <w:rFonts w:ascii="Courier New" w:eastAsia="Times New Roman" w:hAnsi="Courier New" w:cs="Courier New"/>
+          <w:color w:val="000000"/>
+          <w:kern w:val="0"/>
+          <w:sz w:val="20"/>
+          <w:szCs w:val="20"/>
+          <w:lang w:val="en-GB" w:eastAsia="fr-FR"/>
+        </w:rPr>
+      </w:pPr>
+      <w:r>
+        <w:rPr>
+          <w:rFonts w:ascii="Courier New" w:eastAsia="Times New Roman" w:hAnsi="Courier New" w:cs="Courier New"/>
+          <w:color w:val="000000"/>
+          <w:kern w:val="0"/>
+          <w:sz w:val="20"/>
+          <w:szCs w:val="20"/>
+          <w:lang w:val="en-GB" w:eastAsia="fr-FR"/>
+        </w:rPr>
+        <w:t>sum(</w:t>
+      </w:r>
+      <w:proofErr w:type="spellStart"/>
+      <w:r>
+        <w:rPr>
+          <w:rFonts w:ascii="Courier New" w:eastAsia="Times New Roman" w:hAnsi="Courier New" w:cs="Courier New"/>
+          <w:color w:val="000000"/>
+          <w:kern w:val="0"/>
+          <w:sz w:val="20"/>
+          <w:szCs w:val="20"/>
+          <w:lang w:val="en-GB" w:eastAsia="fr-FR"/>
+        </w:rPr>
+        <w:t>yellow_cards</w:t>
+      </w:r>
+      <w:proofErr w:type="spellEnd"/>
+      <w:r>
+        <w:rPr>
+          <w:rFonts w:ascii="Courier New" w:eastAsia="Times New Roman" w:hAnsi="Courier New" w:cs="Courier New"/>
+          <w:color w:val="000000"/>
+          <w:kern w:val="0"/>
+          <w:sz w:val="20"/>
+          <w:szCs w:val="20"/>
+          <w:lang w:val="en-GB" w:eastAsia="fr-FR"/>
+        </w:rPr>
+        <w:t>) as "Cartons jaunes", sum(</w:t>
+      </w:r>
+      <w:proofErr w:type="spellStart"/>
+      <w:r>
+        <w:rPr>
+          <w:rFonts w:ascii="Courier New" w:eastAsia="Times New Roman" w:hAnsi="Courier New" w:cs="Courier New"/>
+          <w:color w:val="000000"/>
+          <w:kern w:val="0"/>
+          <w:sz w:val="20"/>
+          <w:szCs w:val="20"/>
+          <w:lang w:val="en-GB" w:eastAsia="fr-FR"/>
+        </w:rPr>
+        <w:t>red_cards</w:t>
+      </w:r>
+      <w:proofErr w:type="spellEnd"/>
+      <w:r>
+        <w:rPr>
+          <w:rFonts w:ascii="Courier New" w:eastAsia="Times New Roman" w:hAnsi="Courier New" w:cs="Courier New"/>
+          <w:color w:val="000000"/>
+          <w:kern w:val="0"/>
+          <w:sz w:val="20"/>
+          <w:szCs w:val="20"/>
+          <w:lang w:val="en-GB" w:eastAsia="fr-FR"/>
+        </w:rPr>
+        <w:t>) as "Cartons rouges",</w:t>
+      </w:r>
+    </w:p>
+    <w:p>
+      <w:pPr>
+        <w:pStyle w:val="Sansinterligne"/>
+        <w:rPr>
+          <w:rFonts w:ascii="Courier New" w:eastAsia="Times New Roman" w:hAnsi="Courier New" w:cs="Courier New"/>
+          <w:color w:val="000000"/>
+          <w:kern w:val="0"/>
+          <w:sz w:val="20"/>
+          <w:szCs w:val="20"/>
+          <w:lang w:val="en-GB" w:eastAsia="fr-FR"/>
+        </w:rPr>
+      </w:pPr>
+      <w:r>
+        <w:rPr>
+          <w:rFonts w:ascii="Courier New" w:eastAsia="Times New Roman" w:hAnsi="Courier New" w:cs="Courier New"/>
+          <w:color w:val="000000"/>
+          <w:kern w:val="0"/>
+          <w:sz w:val="20"/>
+          <w:szCs w:val="20"/>
+          <w:lang w:val="en-GB" w:eastAsia="fr-FR"/>
+        </w:rPr>
+        <w:t>sum(</w:t>
+      </w:r>
+      <w:proofErr w:type="spellStart"/>
+      <w:r>
+        <w:rPr>
+          <w:rFonts w:ascii="Courier New" w:eastAsia="Times New Roman" w:hAnsi="Courier New" w:cs="Courier New"/>
+          <w:color w:val="000000"/>
+          <w:kern w:val="0"/>
+          <w:sz w:val="20"/>
+          <w:szCs w:val="20"/>
+          <w:lang w:val="en-GB" w:eastAsia="fr-FR"/>
+        </w:rPr>
+        <w:t>total_cards</w:t>
+      </w:r>
+      <w:proofErr w:type="spellEnd"/>
+      <w:r>
+        <w:rPr>
+          <w:rFonts w:ascii="Courier New" w:eastAsia="Times New Roman" w:hAnsi="Courier New" w:cs="Courier New"/>
+          <w:color w:val="000000"/>
+          <w:kern w:val="0"/>
+          <w:sz w:val="20"/>
+          <w:szCs w:val="20"/>
+          <w:lang w:val="en-GB" w:eastAsia="fr-FR"/>
+        </w:rPr>
+        <w:t xml:space="preserve">)/count(DISTINCT </w:t>
+      </w:r>
+      <w:proofErr w:type="spellStart"/>
+      <w:r>
+        <w:rPr>
+          <w:rFonts w:ascii="Courier New" w:eastAsia="Times New Roman" w:hAnsi="Courier New" w:cs="Courier New"/>
+          <w:color w:val="000000"/>
+          <w:kern w:val="0"/>
+          <w:sz w:val="20"/>
+          <w:szCs w:val="20"/>
+          <w:lang w:val="en-GB" w:eastAsia="fr-FR"/>
+        </w:rPr>
+        <w:t>match_id</w:t>
+      </w:r>
+      <w:proofErr w:type="spellEnd"/>
+      <w:r>
+        <w:rPr>
+          <w:rFonts w:ascii="Courier New" w:eastAsia="Times New Roman" w:hAnsi="Courier New" w:cs="Courier New"/>
+          <w:color w:val="000000"/>
+          <w:kern w:val="0"/>
+          <w:sz w:val="20"/>
+          <w:szCs w:val="20"/>
+          <w:lang w:val="en-GB" w:eastAsia="fr-FR"/>
+        </w:rPr>
+        <w:t xml:space="preserve">) as "Cartons par </w:t>
+      </w:r>
+      <w:proofErr w:type="spellStart"/>
+      <w:r>
+        <w:rPr>
+          <w:rFonts w:ascii="Courier New" w:eastAsia="Times New Roman" w:hAnsi="Courier New" w:cs="Courier New"/>
+          <w:color w:val="000000"/>
+          <w:kern w:val="0"/>
+          <w:sz w:val="20"/>
+          <w:szCs w:val="20"/>
+          <w:lang w:val="en-GB" w:eastAsia="fr-FR"/>
+        </w:rPr>
+        <w:t>matchs</w:t>
+      </w:r>
+      <w:proofErr w:type="spellEnd"/>
+      <w:r>
+        <w:rPr>
+          <w:rFonts w:ascii="Courier New" w:eastAsia="Times New Roman" w:hAnsi="Courier New" w:cs="Courier New"/>
+          <w:color w:val="000000"/>
+          <w:kern w:val="0"/>
+          <w:sz w:val="20"/>
+          <w:szCs w:val="20"/>
+          <w:lang w:val="en-GB" w:eastAsia="fr-FR"/>
+        </w:rPr>
+        <w:t>",</w:t>
+      </w:r>
+    </w:p>
+    <w:p>
+      <w:pPr>
+        <w:pStyle w:val="Sansinterligne"/>
+        <w:rPr>
+          <w:rFonts w:ascii="Courier New" w:eastAsia="Times New Roman" w:hAnsi="Courier New" w:cs="Courier New"/>
+          <w:color w:val="000000"/>
+          <w:kern w:val="0"/>
+          <w:sz w:val="20"/>
+          <w:szCs w:val="20"/>
+          <w:lang w:val="en-GB" w:eastAsia="fr-FR"/>
+        </w:rPr>
+      </w:pPr>
+      <w:r>
+        <w:rPr>
+          <w:rFonts w:ascii="Courier New" w:eastAsia="Times New Roman" w:hAnsi="Courier New" w:cs="Courier New"/>
+          <w:color w:val="000000"/>
+          <w:kern w:val="0"/>
+          <w:sz w:val="20"/>
+          <w:szCs w:val="20"/>
+          <w:lang w:val="en-GB" w:eastAsia="fr-FR"/>
+        </w:rPr>
+        <w:t>Round((sum(</w:t>
+      </w:r>
+      <w:proofErr w:type="spellStart"/>
+      <w:r>
+        <w:rPr>
+          <w:rFonts w:ascii="Courier New" w:eastAsia="Times New Roman" w:hAnsi="Courier New" w:cs="Courier New"/>
+          <w:color w:val="000000"/>
+          <w:kern w:val="0"/>
+          <w:sz w:val="20"/>
+          <w:szCs w:val="20"/>
+          <w:lang w:val="en-GB" w:eastAsia="fr-FR"/>
+        </w:rPr>
+        <w:t>yellow_cards</w:t>
+      </w:r>
+      <w:proofErr w:type="spellEnd"/>
+      <w:r>
+        <w:rPr>
+          <w:rFonts w:ascii="Courier New" w:eastAsia="Times New Roman" w:hAnsi="Courier New" w:cs="Courier New"/>
+          <w:color w:val="000000"/>
+          <w:kern w:val="0"/>
+          <w:sz w:val="20"/>
+          <w:szCs w:val="20"/>
+          <w:lang w:val="en-GB" w:eastAsia="fr-FR"/>
+        </w:rPr>
+        <w:t>)+(2*sum(</w:t>
+      </w:r>
+      <w:proofErr w:type="spellStart"/>
+      <w:r>
+        <w:rPr>
+          <w:rFonts w:ascii="Courier New" w:eastAsia="Times New Roman" w:hAnsi="Courier New" w:cs="Courier New"/>
+          <w:color w:val="000000"/>
+          <w:kern w:val="0"/>
+          <w:sz w:val="20"/>
+          <w:szCs w:val="20"/>
+          <w:lang w:val="en-GB" w:eastAsia="fr-FR"/>
+        </w:rPr>
+        <w:t>red_cards</w:t>
+      </w:r>
+      <w:proofErr w:type="spellEnd"/>
+      <w:r>
+        <w:rPr>
+          <w:rFonts w:ascii="Courier New" w:eastAsia="Times New Roman" w:hAnsi="Courier New" w:cs="Courier New"/>
+          <w:color w:val="000000"/>
+          <w:kern w:val="0"/>
+          <w:sz w:val="20"/>
+          <w:szCs w:val="20"/>
+          <w:lang w:val="en-GB" w:eastAsia="fr-FR"/>
+        </w:rPr>
+        <w:t xml:space="preserve">)))/count(distinct </w:t>
+      </w:r>
+      <w:proofErr w:type="spellStart"/>
+      <w:r>
+        <w:rPr>
+          <w:rFonts w:ascii="Courier New" w:eastAsia="Times New Roman" w:hAnsi="Courier New" w:cs="Courier New"/>
+          <w:color w:val="000000"/>
+          <w:kern w:val="0"/>
+          <w:sz w:val="20"/>
+          <w:szCs w:val="20"/>
+          <w:lang w:val="en-GB" w:eastAsia="fr-FR"/>
+        </w:rPr>
+        <w:t>match_id</w:t>
+      </w:r>
+      <w:proofErr w:type="spellEnd"/>
+      <w:r>
+        <w:rPr>
+          <w:rFonts w:ascii="Courier New" w:eastAsia="Times New Roman" w:hAnsi="Courier New" w:cs="Courier New"/>
+          <w:color w:val="000000"/>
+          <w:kern w:val="0"/>
+          <w:sz w:val="20"/>
+          <w:szCs w:val="20"/>
+          <w:lang w:val="en-GB" w:eastAsia="fr-FR"/>
+        </w:rPr>
+        <w:t xml:space="preserve">),2) as "Score </w:t>
+      </w:r>
+      <w:proofErr w:type="spellStart"/>
+      <w:r>
+        <w:rPr>
+          <w:rFonts w:ascii="Courier New" w:eastAsia="Times New Roman" w:hAnsi="Courier New" w:cs="Courier New"/>
+          <w:color w:val="000000"/>
+          <w:kern w:val="0"/>
+          <w:sz w:val="20"/>
+          <w:szCs w:val="20"/>
+          <w:lang w:val="en-GB" w:eastAsia="fr-FR"/>
+        </w:rPr>
+        <w:t>disciplinaire</w:t>
+      </w:r>
+      <w:proofErr w:type="spellEnd"/>
+      <w:r>
+        <w:rPr>
+          <w:rFonts w:ascii="Courier New" w:eastAsia="Times New Roman" w:hAnsi="Courier New" w:cs="Courier New"/>
+          <w:color w:val="000000"/>
+          <w:kern w:val="0"/>
+          <w:sz w:val="20"/>
+          <w:szCs w:val="20"/>
+          <w:lang w:val="en-GB" w:eastAsia="fr-FR"/>
+        </w:rPr>
+        <w:t>"</w:t>
+      </w:r>
+    </w:p>
+    <w:p>
+      <w:pPr>
+        <w:pStyle w:val="Sansinterligne"/>
+        <w:rPr>
+          <w:rFonts w:ascii="Courier New" w:eastAsia="Times New Roman" w:hAnsi="Courier New" w:cs="Courier New"/>
+          <w:color w:val="000000"/>
+          <w:kern w:val="0"/>
+          <w:sz w:val="20"/>
+          <w:szCs w:val="20"/>
+          <w:lang w:val="en-GB" w:eastAsia="fr-FR"/>
+        </w:rPr>
+      </w:pPr>
+      <w:proofErr w:type="spellStart"/>
+      <w:r>
+        <w:rPr>
+          <w:rFonts w:ascii="Courier New" w:eastAsia="Times New Roman" w:hAnsi="Courier New" w:cs="Courier New"/>
+          <w:color w:val="000000"/>
+          <w:kern w:val="0"/>
+          <w:sz w:val="20"/>
+          <w:szCs w:val="20"/>
+          <w:lang w:val="en-GB" w:eastAsia="fr-FR"/>
+        </w:rPr>
+        <w:t>frOM</w:t>
+      </w:r>
+      <w:proofErr w:type="spellEnd"/>
+      <w:r>
+        <w:rPr>
+          <w:rFonts w:ascii="Courier New" w:eastAsia="Times New Roman" w:hAnsi="Courier New" w:cs="Courier New"/>
+          <w:color w:val="000000"/>
+          <w:kern w:val="0"/>
+          <w:sz w:val="20"/>
+          <w:szCs w:val="20"/>
+          <w:lang w:val="en-GB" w:eastAsia="fr-FR"/>
+        </w:rPr>
+        <w:t xml:space="preserve"> projet1</w:t>
+      </w:r>
+    </w:p>
+    <w:p>
+      <w:pPr>
+        <w:pStyle w:val="Sansinterligne"/>
+        <w:rPr>
+          <w:rFonts w:ascii="Courier New" w:eastAsia="Times New Roman" w:hAnsi="Courier New" w:cs="Courier New"/>
+          <w:color w:val="000000"/>
+          <w:kern w:val="0"/>
+          <w:sz w:val="20"/>
+          <w:szCs w:val="20"/>
+          <w:lang w:val="en-GB" w:eastAsia="fr-FR"/>
+        </w:rPr>
+      </w:pPr>
+      <w:r>
+        <w:rPr>
+          <w:rFonts w:ascii="Courier New" w:eastAsia="Times New Roman" w:hAnsi="Courier New" w:cs="Courier New"/>
+          <w:color w:val="000000"/>
+          <w:kern w:val="0"/>
+          <w:sz w:val="20"/>
+          <w:szCs w:val="20"/>
+          <w:lang w:val="en-GB" w:eastAsia="fr-FR"/>
+        </w:rPr>
+        <w:t xml:space="preserve">Where </w:t>
+      </w:r>
+      <w:proofErr w:type="spellStart"/>
+      <w:r>
+        <w:rPr>
+          <w:rFonts w:ascii="Courier New" w:eastAsia="Times New Roman" w:hAnsi="Courier New" w:cs="Courier New"/>
+          <w:color w:val="000000"/>
+          <w:kern w:val="0"/>
+          <w:sz w:val="20"/>
+          <w:szCs w:val="20"/>
+          <w:lang w:val="en-GB" w:eastAsia="fr-FR"/>
+        </w:rPr>
+        <w:t>strftime</w:t>
+      </w:r>
+      <w:proofErr w:type="spellEnd"/>
+      <w:r>
+        <w:rPr>
+          <w:rFonts w:ascii="Courier New" w:eastAsia="Times New Roman" w:hAnsi="Courier New" w:cs="Courier New"/>
+          <w:color w:val="000000"/>
+          <w:kern w:val="0"/>
+          <w:sz w:val="20"/>
+          <w:szCs w:val="20"/>
+          <w:lang w:val="en-GB" w:eastAsia="fr-FR"/>
+        </w:rPr>
+        <w:t>("%Y", date) IN ("2018","2022")</w:t>
+      </w:r>
+    </w:p>
+    <w:p>
+      <w:pPr>
+        <w:pStyle w:val="Sansinterligne"/>
+        <w:rPr>
+          <w:rFonts w:ascii="Courier New" w:eastAsia="Times New Roman" w:hAnsi="Courier New" w:cs="Courier New"/>
+          <w:color w:val="000000"/>
+          <w:kern w:val="0"/>
+          <w:sz w:val="20"/>
+          <w:szCs w:val="20"/>
+          <w:lang w:val="en-GB" w:eastAsia="fr-FR"/>
+        </w:rPr>
+      </w:pPr>
+      <w:r>
+        <w:rPr>
+          <w:rFonts w:ascii="Courier New" w:eastAsia="Times New Roman" w:hAnsi="Courier New" w:cs="Courier New"/>
+          <w:color w:val="000000"/>
+          <w:kern w:val="0"/>
+          <w:sz w:val="20"/>
+          <w:szCs w:val="20"/>
+          <w:lang w:val="en-GB" w:eastAsia="fr-FR"/>
+        </w:rPr>
+        <w:t>And referee is not NULL</w:t>
+      </w:r>
+    </w:p>
+    <w:p>
+      <w:pPr>
+        <w:pStyle w:val="Sansinterligne"/>
+        <w:rPr>
+          <w:rFonts w:ascii="Courier New" w:eastAsia="Times New Roman" w:hAnsi="Courier New" w:cs="Courier New"/>
+          <w:color w:val="000000"/>
+          <w:kern w:val="0"/>
+          <w:sz w:val="20"/>
+          <w:szCs w:val="20"/>
+          <w:lang w:val="en-GB" w:eastAsia="fr-FR"/>
+        </w:rPr>
+      </w:pPr>
+      <w:r>
+        <w:rPr>
+          <w:rFonts w:ascii="Courier New" w:eastAsia="Times New Roman" w:hAnsi="Courier New" w:cs="Courier New"/>
+          <w:color w:val="000000"/>
+          <w:kern w:val="0"/>
+          <w:sz w:val="20"/>
+          <w:szCs w:val="20"/>
+          <w:lang w:val="en-GB" w:eastAsia="fr-FR"/>
+        </w:rPr>
+        <w:t>Group by referee</w:t>
+      </w:r>
+    </w:p>
+    <w:p>
+      <w:pPr>
+        <w:pStyle w:val="Sansinterligne"/>
+        <w:rPr>
+          <w:rFonts w:ascii="Courier New" w:eastAsia="Times New Roman" w:hAnsi="Courier New" w:cs="Courier New"/>
+          <w:color w:val="000000"/>
+          <w:kern w:val="0"/>
+          <w:sz w:val="20"/>
+          <w:szCs w:val="20"/>
+          <w:lang w:eastAsia="fr-FR"/>
+        </w:rPr>
+      </w:pPr>
+      <w:proofErr w:type="spellStart"/>
+      <w:r>
+        <w:rPr>
+          <w:rFonts w:ascii="Courier New" w:eastAsia="Times New Roman" w:hAnsi="Courier New" w:cs="Courier New"/>
+          <w:color w:val="000000"/>
+          <w:kern w:val="0"/>
+          <w:sz w:val="20"/>
+          <w:szCs w:val="20"/>
+          <w:lang w:eastAsia="fr-FR"/>
+        </w:rPr>
+        <w:t>Order</w:t>
+      </w:r>
+      <w:proofErr w:type="spellEnd"/>
+      <w:r>
+        <w:rPr>
+          <w:rFonts w:ascii="Courier New" w:eastAsia="Times New Roman" w:hAnsi="Courier New" w:cs="Courier New"/>
+          <w:color w:val="000000"/>
+          <w:kern w:val="0"/>
+          <w:sz w:val="20"/>
+          <w:szCs w:val="20"/>
+          <w:lang w:eastAsia="fr-FR"/>
+        </w:rPr>
+        <w:t xml:space="preserve"> by 6 </w:t>
+      </w:r>
+      <w:proofErr w:type="spellStart"/>
+      <w:r>
+        <w:rPr>
+          <w:rFonts w:ascii="Courier New" w:eastAsia="Times New Roman" w:hAnsi="Courier New" w:cs="Courier New"/>
+          <w:color w:val="000000"/>
+          <w:kern w:val="0"/>
+          <w:sz w:val="20"/>
+          <w:szCs w:val="20"/>
+          <w:lang w:eastAsia="fr-FR"/>
+        </w:rPr>
+        <w:t>Desc</w:t>
+      </w:r>
+      <w:proofErr w:type="spellEnd"/>
+    </w:p>
+    <w:p>
+      <w:pPr>
+        <w:pStyle w:val="Sansinterligne"/>
+        <w:rPr>
+          <w:rFonts w:ascii="Courier New" w:eastAsia="Times New Roman" w:hAnsi="Courier New" w:cs="Courier New"/>
+          <w:color w:val="000000"/>
+          <w:kern w:val="0"/>
+          <w:sz w:val="20"/>
+          <w:szCs w:val="20"/>
+          <w:lang w:eastAsia="fr-FR"/>
+        </w:rPr>
       </w:pPr>
     </w:p>
     <w:p>
       <w:pPr>
         <w:pStyle w:val="Sansinterligne"/>
         <w:rPr>
-          <w:rFonts w:ascii="Courier New" w:eastAsia="Times New Roman" w:hAnsi="Courier New" w:cs="Courier New"/>
-          <w:color w:val="000000"/>
-          <w:kern w:val="0"/>
-          <w:sz w:val="20"/>
-          <w:szCs w:val="20"/>
+          <w:rFonts w:eastAsia="Times New Roman" w:cs="Courier New"/>
+          <w:color w:val="000000"/>
+          <w:kern w:val="0"/>
           <w:lang w:eastAsia="fr-FR"/>
         </w:rPr>
       </w:pPr>
-      <w:proofErr w:type="gramStart"/>
-      <w:r>
-        <w:rPr>
-          <w:rFonts w:ascii="Courier New" w:eastAsia="Times New Roman" w:hAnsi="Courier New" w:cs="Courier New"/>
-          <w:color w:val="000000"/>
-          <w:kern w:val="0"/>
-          <w:sz w:val="20"/>
-          <w:szCs w:val="20"/>
-          <w:lang w:eastAsia="fr-FR"/>
-        </w:rPr>
-        <w:t>select</w:t>
-      </w:r>
-      <w:proofErr w:type="gramEnd"/>
-      <w:r>
-        <w:rPr>
-          <w:rFonts w:ascii="Courier New" w:eastAsia="Times New Roman" w:hAnsi="Courier New" w:cs="Courier New"/>
-          <w:color w:val="000000"/>
-          <w:kern w:val="0"/>
-          <w:sz w:val="20"/>
-          <w:szCs w:val="20"/>
-          <w:lang w:eastAsia="fr-FR"/>
-        </w:rPr>
-        <w:t xml:space="preserve"> referee </w:t>
-      </w:r>
-      <w:proofErr w:type="gramStart"/>
-      <w:r>
-        <w:rPr>
-          <w:rFonts w:ascii="Courier New" w:eastAsia="Times New Roman" w:hAnsi="Courier New" w:cs="Courier New"/>
-          <w:color w:val="000000"/>
-          <w:kern w:val="0"/>
-          <w:sz w:val="20"/>
-          <w:szCs w:val="20"/>
-          <w:lang w:eastAsia="fr-FR"/>
-        </w:rPr>
-        <w:t>as</w:t>
-      </w:r>
-      <w:proofErr w:type="gramEnd"/>
-      <w:r>
-        <w:rPr>
-          <w:rFonts w:ascii="Courier New" w:eastAsia="Times New Roman" w:hAnsi="Courier New" w:cs="Courier New"/>
-          <w:color w:val="000000"/>
-          <w:kern w:val="0"/>
-          <w:sz w:val="20"/>
-          <w:szCs w:val="20"/>
-          <w:lang w:eastAsia="fr-FR"/>
-        </w:rPr>
-        <w:t xml:space="preserve"> "Nom de l'arbitre", </w:t>
-      </w:r>
-      <w:proofErr w:type="gramStart"/>
-      <w:r>
-        <w:rPr>
-          <w:rFonts w:ascii="Courier New" w:eastAsia="Times New Roman" w:hAnsi="Courier New" w:cs="Courier New"/>
-          <w:color w:val="000000"/>
-          <w:kern w:val="0"/>
-          <w:sz w:val="20"/>
-          <w:szCs w:val="20"/>
-          <w:lang w:eastAsia="fr-FR"/>
-        </w:rPr>
-        <w:t>count(</w:t>
-      </w:r>
-      <w:proofErr w:type="gramEnd"/>
-      <w:r>
-        <w:rPr>
-          <w:rFonts w:ascii="Courier New" w:eastAsia="Times New Roman" w:hAnsi="Courier New" w:cs="Courier New"/>
-          <w:color w:val="000000"/>
-          <w:kern w:val="0"/>
-          <w:sz w:val="20"/>
-          <w:szCs w:val="20"/>
-          <w:lang w:eastAsia="fr-FR"/>
-        </w:rPr>
-        <w:t>*</w:t>
-      </w:r>
-      <w:r>
-        <w:rPr>
-          <w:rFonts w:ascii="Courier New" w:eastAsia="Times New Roman" w:hAnsi="Courier New" w:cs="Courier New"/>
-          <w:color w:val="000000"/>
-          <w:kern w:val="0"/>
-          <w:sz w:val="20"/>
-          <w:szCs w:val="20"/>
-          <w:lang w:eastAsia="fr-FR"/>
-        </w:rPr>
-        <w:t xml:space="preserve">) as "Nombres de matchs", </w:t>
+      <w:r>
+        <w:rPr>
+          <w:rFonts w:eastAsia="Times New Roman" w:cs="Courier New"/>
+          <w:color w:val="000000"/>
+          <w:kern w:val="0"/>
+          <w:lang w:eastAsia="fr-FR"/>
+        </w:rPr>
+        <w:t>Afin d’aller au-delà du simple comptage des cartons, un score disciplinaire a été construit.</w:t>
+      </w:r>
+      <w:r>
+        <w:rPr>
+          <w:rFonts w:eastAsia="Times New Roman" w:cs="Courier New"/>
+          <w:color w:val="000000"/>
+          <w:kern w:val="0"/>
+          <w:lang w:eastAsia="fr-FR"/>
+        </w:rPr>
+        <w:br/>
+        <w:t xml:space="preserve">Cet indicateur attribue un </w:t>
+      </w:r>
+      <w:r>
+        <w:rPr>
+          <w:rFonts w:eastAsia="Times New Roman" w:cs="Courier New"/>
+          <w:color w:val="000000"/>
+          <w:kern w:val="0"/>
+          <w:lang w:eastAsia="fr-FR"/>
+        </w:rPr>
+        <w:t>poids</w:t>
+      </w:r>
+      <w:r>
+        <w:rPr>
+          <w:rFonts w:eastAsia="Times New Roman" w:cs="Courier New"/>
+          <w:color w:val="000000"/>
+          <w:kern w:val="0"/>
+          <w:lang w:eastAsia="fr-FR"/>
+        </w:rPr>
+        <w:t xml:space="preserve"> de 1 aux cartons jaunes et un poids de 2 aux cartons rouges, rapportés au nombre de matchs </w:t>
       </w:r>
       <w:proofErr w:type="spellStart"/>
       <w:r>
         <w:rPr>
-          <w:rFonts w:ascii="Courier New" w:eastAsia="Times New Roman" w:hAnsi="Courier New" w:cs="Courier New"/>
-          <w:color w:val="000000"/>
-          <w:kern w:val="0"/>
-          <w:sz w:val="20"/>
-          <w:szCs w:val="20"/>
-          <w:lang w:eastAsia="fr-FR"/>
-        </w:rPr>
-        <w:t>sum</w:t>
+          <w:rFonts w:eastAsia="Times New Roman" w:cs="Courier New"/>
+          <w:color w:val="000000"/>
+          <w:kern w:val="0"/>
+          <w:lang w:eastAsia="fr-FR"/>
+        </w:rPr>
+        <w:t>arbitrés.</w:t>
+      </w:r>
+      <w:r>
+        <w:rPr>
+          <w:rFonts w:eastAsia="Times New Roman" w:cs="Courier New"/>
+          <w:color w:val="000000"/>
+          <w:kern w:val="0"/>
+          <w:lang w:eastAsia="fr-FR"/>
+        </w:rPr>
+        <w:t>Ce</w:t>
       </w:r>
       <w:proofErr w:type="spellEnd"/>
       <w:r>
         <w:rPr>
-          <w:rFonts w:ascii="Courier New" w:eastAsia="Times New Roman" w:hAnsi="Courier New" w:cs="Courier New"/>
-          <w:color w:val="000000"/>
-          <w:kern w:val="0"/>
-          <w:sz w:val="20"/>
-          <w:szCs w:val="20"/>
-          <w:lang w:eastAsia="fr-FR"/>
-        </w:rPr>
-        <w:t>(</w:t>
-      </w:r>
-      <w:proofErr w:type="spellStart"/>
-      <w:r>
-        <w:rPr>
-          <w:rFonts w:ascii="Courier New" w:eastAsia="Times New Roman" w:hAnsi="Courier New" w:cs="Courier New"/>
-          <w:color w:val="000000"/>
-          <w:kern w:val="0"/>
-          <w:sz w:val="20"/>
-          <w:szCs w:val="20"/>
-          <w:lang w:eastAsia="fr-FR"/>
-        </w:rPr>
-        <w:t>total_cards</w:t>
-      </w:r>
-      <w:proofErr w:type="spellEnd"/>
-      <w:r>
-        <w:rPr>
-          <w:rFonts w:ascii="Courier New" w:eastAsia="Times New Roman" w:hAnsi="Courier New" w:cs="Courier New"/>
-          <w:color w:val="000000"/>
-          <w:kern w:val="0"/>
-          <w:sz w:val="20"/>
-          <w:szCs w:val="20"/>
-          <w:lang w:eastAsia="fr-FR"/>
-        </w:rPr>
-        <w:t>) as "Nombres de cartons distribués",</w:t>
+          <w:rFonts w:eastAsia="Times New Roman" w:cs="Courier New"/>
+          <w:color w:val="000000"/>
+          <w:kern w:val="0"/>
+          <w:lang w:eastAsia="fr-FR"/>
+        </w:rPr>
+        <w:t xml:space="preserve"> choix vise à refléter la gravité plus importante d’un carton rouge.</w:t>
       </w:r>
     </w:p>
     <w:p>
       <w:pPr>
         <w:pStyle w:val="Sansinterligne"/>
         <w:rPr>
-          <w:rFonts w:ascii="Courier New" w:eastAsia="Times New Roman" w:hAnsi="Courier New" w:cs="Courier New"/>
-          <w:color w:val="000000"/>
-          <w:kern w:val="0"/>
-          <w:sz w:val="20"/>
-          <w:szCs w:val="20"/>
-          <w:lang w:val="en-GB" w:eastAsia="fr-FR"/>
+          <w:rFonts w:eastAsia="Times New Roman" w:cs="Courier New"/>
+          <w:color w:val="000000"/>
+          <w:kern w:val="0"/>
+          <w:lang w:eastAsia="fr-FR"/>
         </w:rPr>
       </w:pPr>
       <w:r>
         <w:rPr>
-          <w:rFonts w:ascii="Courier New" w:eastAsia="Times New Roman" w:hAnsi="Courier New" w:cs="Courier New"/>
-          <w:color w:val="000000"/>
-          <w:kern w:val="0"/>
-          <w:sz w:val="20"/>
-          <w:szCs w:val="20"/>
-          <w:lang w:val="en-GB" w:eastAsia="fr-FR"/>
-        </w:rPr>
-        <w:t>sum(</w:t>
-      </w:r>
-      <w:proofErr w:type="spellStart"/>
-      <w:r>
-        <w:rPr>
-          <w:rFonts w:ascii="Courier New" w:eastAsia="Times New Roman" w:hAnsi="Courier New" w:cs="Courier New"/>
-          <w:color w:val="000000"/>
-          <w:kern w:val="0"/>
-          <w:sz w:val="20"/>
-          <w:szCs w:val="20"/>
-          <w:lang w:val="en-GB" w:eastAsia="fr-FR"/>
-        </w:rPr>
-        <w:t>yellow_cards</w:t>
-      </w:r>
-      <w:proofErr w:type="spellEnd"/>
-      <w:r>
-        <w:rPr>
-          <w:rFonts w:ascii="Courier New" w:eastAsia="Times New Roman" w:hAnsi="Courier New" w:cs="Courier New"/>
-          <w:color w:val="000000"/>
-          <w:kern w:val="0"/>
-          <w:sz w:val="20"/>
-          <w:szCs w:val="20"/>
-          <w:lang w:val="en-GB" w:eastAsia="fr-FR"/>
-        </w:rPr>
-        <w:t>) as "Cartons jaunes", sum(</w:t>
-      </w:r>
-      <w:proofErr w:type="spellStart"/>
-      <w:r>
-        <w:rPr>
-          <w:rFonts w:ascii="Courier New" w:eastAsia="Times New Roman" w:hAnsi="Courier New" w:cs="Courier New"/>
-          <w:color w:val="000000"/>
-          <w:kern w:val="0"/>
-          <w:sz w:val="20"/>
-          <w:szCs w:val="20"/>
-          <w:lang w:val="en-GB" w:eastAsia="fr-FR"/>
-        </w:rPr>
-        <w:t>red_cards</w:t>
-      </w:r>
-      <w:proofErr w:type="spellEnd"/>
-      <w:r>
-        <w:rPr>
-          <w:rFonts w:ascii="Courier New" w:eastAsia="Times New Roman" w:hAnsi="Courier New" w:cs="Courier New"/>
-          <w:color w:val="000000"/>
-          <w:kern w:val="0"/>
-          <w:sz w:val="20"/>
-          <w:szCs w:val="20"/>
-          <w:lang w:val="en-GB" w:eastAsia="fr-FR"/>
-        </w:rPr>
-        <w:t>) as "Cartons rouges",</w:t>
+          <w:rFonts w:eastAsia="Times New Roman" w:cs="Courier New"/>
+          <w:color w:val="000000"/>
+          <w:kern w:val="0"/>
+          <w:lang w:eastAsia="fr-FR"/>
+        </w:rPr>
+        <w:t>Les résultats de la requête finale ont ensuite été exportés vers Excel pour aider à la visualisation et à l’analyse des résultats.</w:t>
       </w:r>
     </w:p>
     <w:p>
       <w:pPr>
         <w:pStyle w:val="Sansinterligne"/>
         <w:rPr>
-          <w:rFonts w:ascii="Courier New" w:eastAsia="Times New Roman" w:hAnsi="Courier New" w:cs="Courier New"/>
-          <w:color w:val="000000"/>
-          <w:kern w:val="0"/>
-          <w:sz w:val="20"/>
-          <w:szCs w:val="20"/>
-          <w:lang w:val="en-GB" w:eastAsia="fr-FR"/>
+          <w:rFonts w:eastAsia="Times New Roman" w:cs="Courier New"/>
+          <w:color w:val="000000"/>
+          <w:kern w:val="0"/>
+          <w:lang w:eastAsia="fr-FR"/>
         </w:rPr>
       </w:pPr>
       <w:r>
         <w:rPr>
-          <w:rFonts w:ascii="Courier New" w:eastAsia="Times New Roman" w:hAnsi="Courier New" w:cs="Courier New"/>
-          <w:color w:val="000000"/>
-          <w:kern w:val="0"/>
-          <w:sz w:val="20"/>
-          <w:szCs w:val="20"/>
-          <w:lang w:val="en-GB" w:eastAsia="fr-FR"/>
-        </w:rPr>
-        <w:t>sum(</w:t>
-      </w:r>
-      <w:proofErr w:type="spellStart"/>
-      <w:r>
-        <w:rPr>
-          <w:rFonts w:ascii="Courier New" w:eastAsia="Times New Roman" w:hAnsi="Courier New" w:cs="Courier New"/>
-          <w:color w:val="000000"/>
-          <w:kern w:val="0"/>
-          <w:sz w:val="20"/>
-          <w:szCs w:val="20"/>
-          <w:lang w:val="en-GB" w:eastAsia="fr-FR"/>
-        </w:rPr>
-        <w:t>total_cards</w:t>
-      </w:r>
-      <w:proofErr w:type="spellEnd"/>
-      <w:r>
-        <w:rPr>
-          <w:rFonts w:ascii="Courier New" w:eastAsia="Times New Roman" w:hAnsi="Courier New" w:cs="Courier New"/>
-          <w:color w:val="000000"/>
-          <w:kern w:val="0"/>
-          <w:sz w:val="20"/>
-          <w:szCs w:val="20"/>
-          <w:lang w:val="en-GB" w:eastAsia="fr-FR"/>
-        </w:rPr>
-        <w:t>)/</w:t>
-      </w:r>
-      <w:proofErr w:type="gramStart"/>
-      <w:r>
-        <w:rPr>
-          <w:rFonts w:ascii="Courier New" w:eastAsia="Times New Roman" w:hAnsi="Courier New" w:cs="Courier New"/>
-          <w:color w:val="000000"/>
-          <w:kern w:val="0"/>
-          <w:sz w:val="20"/>
-          <w:szCs w:val="20"/>
-          <w:lang w:val="en-GB" w:eastAsia="fr-FR"/>
-        </w:rPr>
-        <w:t>count(</w:t>
-      </w:r>
-      <w:proofErr w:type="gramEnd"/>
-      <w:r>
-        <w:rPr>
-          <w:rFonts w:ascii="Courier New" w:eastAsia="Times New Roman" w:hAnsi="Courier New" w:cs="Courier New"/>
-          <w:color w:val="000000"/>
-          <w:kern w:val="0"/>
-          <w:sz w:val="20"/>
-          <w:szCs w:val="20"/>
-          <w:lang w:val="en-GB" w:eastAsia="fr-FR"/>
-        </w:rPr>
-        <w:t xml:space="preserve">DISTINCT </w:t>
-      </w:r>
-      <w:proofErr w:type="spellStart"/>
-      <w:r>
-        <w:rPr>
-          <w:rFonts w:ascii="Courier New" w:eastAsia="Times New Roman" w:hAnsi="Courier New" w:cs="Courier New"/>
-          <w:color w:val="000000"/>
-          <w:kern w:val="0"/>
-          <w:sz w:val="20"/>
-          <w:szCs w:val="20"/>
-          <w:lang w:val="en-GB" w:eastAsia="fr-FR"/>
-        </w:rPr>
-        <w:t>match_id</w:t>
-      </w:r>
-      <w:proofErr w:type="spellEnd"/>
-      <w:r>
-        <w:rPr>
-          <w:rFonts w:ascii="Courier New" w:eastAsia="Times New Roman" w:hAnsi="Courier New" w:cs="Courier New"/>
-          <w:color w:val="000000"/>
-          <w:kern w:val="0"/>
-          <w:sz w:val="20"/>
-          <w:szCs w:val="20"/>
-          <w:lang w:val="en-GB" w:eastAsia="fr-FR"/>
-        </w:rPr>
-        <w:t>) as "</w:t>
-      </w:r>
-      <w:proofErr w:type="gramStart"/>
-      <w:r>
-        <w:rPr>
-          <w:rFonts w:ascii="Courier New" w:eastAsia="Times New Roman" w:hAnsi="Courier New" w:cs="Courier New"/>
-          <w:color w:val="000000"/>
-          <w:kern w:val="0"/>
-          <w:sz w:val="20"/>
-          <w:szCs w:val="20"/>
-          <w:lang w:val="en-GB" w:eastAsia="fr-FR"/>
-        </w:rPr>
-        <w:t>Cartons</w:t>
-      </w:r>
-      <w:proofErr w:type="gramEnd"/>
-      <w:r>
-        <w:rPr>
-          <w:rFonts w:ascii="Courier New" w:eastAsia="Times New Roman" w:hAnsi="Courier New" w:cs="Courier New"/>
-          <w:color w:val="000000"/>
-          <w:kern w:val="0"/>
-          <w:sz w:val="20"/>
-          <w:szCs w:val="20"/>
-          <w:lang w:val="en-GB" w:eastAsia="fr-FR"/>
-        </w:rPr>
-        <w:t xml:space="preserve"> par </w:t>
-      </w:r>
-      <w:proofErr w:type="spellStart"/>
-      <w:r>
-        <w:rPr>
-          <w:rFonts w:ascii="Courier New" w:eastAsia="Times New Roman" w:hAnsi="Courier New" w:cs="Courier New"/>
-          <w:color w:val="000000"/>
-          <w:kern w:val="0"/>
-          <w:sz w:val="20"/>
-          <w:szCs w:val="20"/>
-          <w:lang w:val="en-GB" w:eastAsia="fr-FR"/>
-        </w:rPr>
-        <w:t>matchs</w:t>
-      </w:r>
-      <w:proofErr w:type="spellEnd"/>
-      <w:r>
-        <w:rPr>
-          <w:rFonts w:ascii="Courier New" w:eastAsia="Times New Roman" w:hAnsi="Courier New" w:cs="Courier New"/>
-          <w:color w:val="000000"/>
-          <w:kern w:val="0"/>
-          <w:sz w:val="20"/>
-          <w:szCs w:val="20"/>
-          <w:lang w:val="en-GB" w:eastAsia="fr-FR"/>
-        </w:rPr>
-        <w:t>",</w:t>
+          <w:rFonts w:eastAsia="Times New Roman" w:cs="Courier New"/>
+          <w:color w:val="000000"/>
+          <w:kern w:val="0"/>
+          <w:lang w:eastAsia="fr-FR"/>
+        </w:rPr>
+        <w:t>Des tableaux croisés dynamiques et des graphiques ont permis de comparer la position du score disciplinaire de chaque arbitre par rapport à la moyenne du tournoi, ainsi que d’identifier les arbitres les plus sévères et les plus permissifs.</w:t>
       </w:r>
     </w:p>
     <w:p>
       <w:pPr>
         <w:pStyle w:val="Sansinterligne"/>
         <w:rPr>
-          <w:rFonts w:ascii="Courier New" w:eastAsia="Times New Roman" w:hAnsi="Courier New" w:cs="Courier New"/>
-          <w:color w:val="000000"/>
-          <w:kern w:val="0"/>
-          <w:sz w:val="20"/>
-          <w:szCs w:val="20"/>
-          <w:lang w:val="en-GB" w:eastAsia="fr-FR"/>
-        </w:rPr>
-      </w:pPr>
-      <w:r>
-        <w:rPr>
-          <w:rFonts w:ascii="Courier New" w:eastAsia="Times New Roman" w:hAnsi="Courier New" w:cs="Courier New"/>
-          <w:color w:val="000000"/>
-          <w:kern w:val="0"/>
-          <w:sz w:val="20"/>
-          <w:szCs w:val="20"/>
-          <w:lang w:val="en-GB" w:eastAsia="fr-FR"/>
-        </w:rPr>
-        <w:t>Round((sum(</w:t>
-      </w:r>
-      <w:proofErr w:type="spellStart"/>
-      <w:r>
-        <w:rPr>
-          <w:rFonts w:ascii="Courier New" w:eastAsia="Times New Roman" w:hAnsi="Courier New" w:cs="Courier New"/>
-          <w:color w:val="000000"/>
-          <w:kern w:val="0"/>
-          <w:sz w:val="20"/>
-          <w:szCs w:val="20"/>
-          <w:lang w:val="en-GB" w:eastAsia="fr-FR"/>
-        </w:rPr>
-        <w:t>yellow_</w:t>
-      </w:r>
-      <w:proofErr w:type="gramStart"/>
-      <w:r>
-        <w:rPr>
-          <w:rFonts w:ascii="Courier New" w:eastAsia="Times New Roman" w:hAnsi="Courier New" w:cs="Courier New"/>
-          <w:color w:val="000000"/>
-          <w:kern w:val="0"/>
-          <w:sz w:val="20"/>
-          <w:szCs w:val="20"/>
-          <w:lang w:val="en-GB" w:eastAsia="fr-FR"/>
-        </w:rPr>
-        <w:t>cards</w:t>
-      </w:r>
-      <w:proofErr w:type="spellEnd"/>
-      <w:r>
-        <w:rPr>
-          <w:rFonts w:ascii="Courier New" w:eastAsia="Times New Roman" w:hAnsi="Courier New" w:cs="Courier New"/>
-          <w:color w:val="000000"/>
-          <w:kern w:val="0"/>
-          <w:sz w:val="20"/>
-          <w:szCs w:val="20"/>
-          <w:lang w:val="en-GB" w:eastAsia="fr-FR"/>
-        </w:rPr>
-        <w:t>)+(</w:t>
-      </w:r>
-      <w:proofErr w:type="gramEnd"/>
-      <w:r>
-        <w:rPr>
-          <w:rFonts w:ascii="Courier New" w:eastAsia="Times New Roman" w:hAnsi="Courier New" w:cs="Courier New"/>
-          <w:color w:val="000000"/>
-          <w:kern w:val="0"/>
-          <w:sz w:val="20"/>
-          <w:szCs w:val="20"/>
-          <w:lang w:val="en-GB" w:eastAsia="fr-FR"/>
-        </w:rPr>
-        <w:t>2*sum(</w:t>
-      </w:r>
-      <w:proofErr w:type="spellStart"/>
-      <w:r>
-        <w:rPr>
-          <w:rFonts w:ascii="Courier New" w:eastAsia="Times New Roman" w:hAnsi="Courier New" w:cs="Courier New"/>
-          <w:color w:val="000000"/>
-          <w:kern w:val="0"/>
-          <w:sz w:val="20"/>
-          <w:szCs w:val="20"/>
-          <w:lang w:val="en-GB" w:eastAsia="fr-FR"/>
-        </w:rPr>
-        <w:t>red_cards</w:t>
-      </w:r>
-      <w:proofErr w:type="spellEnd"/>
-      <w:r>
-        <w:rPr>
-          <w:rFonts w:ascii="Courier New" w:eastAsia="Times New Roman" w:hAnsi="Courier New" w:cs="Courier New"/>
-          <w:color w:val="000000"/>
-          <w:kern w:val="0"/>
-          <w:sz w:val="20"/>
-          <w:szCs w:val="20"/>
-          <w:lang w:val="en-GB" w:eastAsia="fr-FR"/>
-        </w:rPr>
-        <w:t>)))/</w:t>
-      </w:r>
-      <w:proofErr w:type="gramStart"/>
-      <w:r>
-        <w:rPr>
-          <w:rFonts w:ascii="Courier New" w:eastAsia="Times New Roman" w:hAnsi="Courier New" w:cs="Courier New"/>
-          <w:color w:val="000000"/>
-          <w:kern w:val="0"/>
-          <w:sz w:val="20"/>
-          <w:szCs w:val="20"/>
-          <w:lang w:val="en-GB" w:eastAsia="fr-FR"/>
-        </w:rPr>
-        <w:t>count(</w:t>
-      </w:r>
-      <w:proofErr w:type="gramEnd"/>
-      <w:r>
-        <w:rPr>
-          <w:rFonts w:ascii="Courier New" w:eastAsia="Times New Roman" w:hAnsi="Courier New" w:cs="Courier New"/>
-          <w:color w:val="000000"/>
-          <w:kern w:val="0"/>
-          <w:sz w:val="20"/>
-          <w:szCs w:val="20"/>
-          <w:lang w:val="en-GB" w:eastAsia="fr-FR"/>
-        </w:rPr>
-        <w:t xml:space="preserve">distinct </w:t>
-      </w:r>
-      <w:proofErr w:type="spellStart"/>
-      <w:r>
-        <w:rPr>
-          <w:rFonts w:ascii="Courier New" w:eastAsia="Times New Roman" w:hAnsi="Courier New" w:cs="Courier New"/>
-          <w:color w:val="000000"/>
-          <w:kern w:val="0"/>
-          <w:sz w:val="20"/>
-          <w:szCs w:val="20"/>
-          <w:lang w:val="en-GB" w:eastAsia="fr-FR"/>
-        </w:rPr>
-        <w:t>match_id</w:t>
-      </w:r>
-      <w:proofErr w:type="spellEnd"/>
-      <w:r>
-        <w:rPr>
-          <w:rFonts w:ascii="Courier New" w:eastAsia="Times New Roman" w:hAnsi="Courier New" w:cs="Courier New"/>
-          <w:color w:val="000000"/>
-          <w:kern w:val="0"/>
-          <w:sz w:val="20"/>
-          <w:szCs w:val="20"/>
-          <w:lang w:val="en-GB" w:eastAsia="fr-FR"/>
-        </w:rPr>
-        <w:t xml:space="preserve">),2) as "Score </w:t>
-      </w:r>
-      <w:proofErr w:type="spellStart"/>
-      <w:r>
-        <w:rPr>
-          <w:rFonts w:ascii="Courier New" w:eastAsia="Times New Roman" w:hAnsi="Courier New" w:cs="Courier New"/>
-          <w:color w:val="000000"/>
-          <w:kern w:val="0"/>
-          <w:sz w:val="20"/>
-          <w:szCs w:val="20"/>
-          <w:lang w:val="en-GB" w:eastAsia="fr-FR"/>
-        </w:rPr>
-        <w:t>disciplinaire</w:t>
-      </w:r>
-      <w:proofErr w:type="spellEnd"/>
-      <w:r>
-        <w:rPr>
-          <w:rFonts w:ascii="Courier New" w:eastAsia="Times New Roman" w:hAnsi="Courier New" w:cs="Courier New"/>
-          <w:color w:val="000000"/>
-          <w:kern w:val="0"/>
-          <w:sz w:val="20"/>
-          <w:szCs w:val="20"/>
-          <w:lang w:val="en-GB" w:eastAsia="fr-FR"/>
-        </w:rPr>
-        <w:t>"</w:t>
-      </w:r>
-    </w:p>
-    <w:p>
-      <w:pPr>
-        <w:pStyle w:val="Sansinterligne"/>
-        <w:rPr>
-          <w:rFonts w:ascii="Courier New" w:eastAsia="Times New Roman" w:hAnsi="Courier New" w:cs="Courier New"/>
-          <w:color w:val="000000"/>
-          <w:kern w:val="0"/>
-          <w:sz w:val="20"/>
-          <w:szCs w:val="20"/>
-          <w:lang w:val="en-GB" w:eastAsia="fr-FR"/>
-        </w:rPr>
-      </w:pPr>
-      <w:proofErr w:type="spellStart"/>
-      <w:r>
-        <w:rPr>
-          <w:rFonts w:ascii="Courier New" w:eastAsia="Times New Roman" w:hAnsi="Courier New" w:cs="Courier New"/>
-          <w:color w:val="000000"/>
-          <w:kern w:val="0"/>
-          <w:sz w:val="20"/>
-          <w:szCs w:val="20"/>
-          <w:lang w:val="en-GB" w:eastAsia="fr-FR"/>
-        </w:rPr>
-        <w:t>frOM</w:t>
-      </w:r>
-      <w:proofErr w:type="spellEnd"/>
-      <w:r>
-        <w:rPr>
-          <w:rFonts w:ascii="Courier New" w:eastAsia="Times New Roman" w:hAnsi="Courier New" w:cs="Courier New"/>
-          <w:color w:val="000000"/>
-          <w:kern w:val="0"/>
-          <w:sz w:val="20"/>
-          <w:szCs w:val="20"/>
-          <w:lang w:val="en-GB" w:eastAsia="fr-FR"/>
-        </w:rPr>
-        <w:t xml:space="preserve"> projet1</w:t>
-      </w:r>
-    </w:p>
-    <w:p>
-      <w:pPr>
-        <w:pStyle w:val="Sansinterligne"/>
-        <w:rPr>
-          <w:rFonts w:ascii="Courier New" w:eastAsia="Times New Roman" w:hAnsi="Courier New" w:cs="Courier New"/>
-          <w:color w:val="000000"/>
-          <w:kern w:val="0"/>
-          <w:sz w:val="20"/>
-          <w:szCs w:val="20"/>
-          <w:lang w:val="en-GB" w:eastAsia="fr-FR"/>
-        </w:rPr>
-      </w:pPr>
-      <w:r>
-        <w:rPr>
-          <w:rFonts w:ascii="Courier New" w:eastAsia="Times New Roman" w:hAnsi="Courier New" w:cs="Courier New"/>
-          <w:color w:val="000000"/>
-          <w:kern w:val="0"/>
-          <w:sz w:val="20"/>
-          <w:szCs w:val="20"/>
-          <w:lang w:val="en-GB" w:eastAsia="fr-FR"/>
-        </w:rPr>
-        <w:t xml:space="preserve">Where </w:t>
-      </w:r>
-      <w:proofErr w:type="spellStart"/>
-      <w:proofErr w:type="gramStart"/>
-      <w:r>
-        <w:rPr>
-          <w:rFonts w:ascii="Courier New" w:eastAsia="Times New Roman" w:hAnsi="Courier New" w:cs="Courier New"/>
-          <w:color w:val="000000"/>
-          <w:kern w:val="0"/>
-          <w:sz w:val="20"/>
-          <w:szCs w:val="20"/>
-          <w:lang w:val="en-GB" w:eastAsia="fr-FR"/>
-        </w:rPr>
-        <w:t>strftime</w:t>
-      </w:r>
-      <w:proofErr w:type="spellEnd"/>
-      <w:r>
-        <w:rPr>
-          <w:rFonts w:ascii="Courier New" w:eastAsia="Times New Roman" w:hAnsi="Courier New" w:cs="Courier New"/>
-          <w:color w:val="000000"/>
-          <w:kern w:val="0"/>
-          <w:sz w:val="20"/>
-          <w:szCs w:val="20"/>
-          <w:lang w:val="en-GB" w:eastAsia="fr-FR"/>
-        </w:rPr>
-        <w:t>(</w:t>
-      </w:r>
-      <w:proofErr w:type="gramEnd"/>
-      <w:r>
-        <w:rPr>
-          <w:rFonts w:ascii="Courier New" w:eastAsia="Times New Roman" w:hAnsi="Courier New" w:cs="Courier New"/>
-          <w:color w:val="000000"/>
-          <w:kern w:val="0"/>
-          <w:sz w:val="20"/>
-          <w:szCs w:val="20"/>
-          <w:lang w:val="en-GB" w:eastAsia="fr-FR"/>
-        </w:rPr>
-        <w:t>"%Y", date) IN ("2018","2022")</w:t>
-      </w:r>
-    </w:p>
-    <w:p>
-      <w:pPr>
-        <w:pStyle w:val="Sansinterligne"/>
-        <w:rPr>
-          <w:rFonts w:ascii="Courier New" w:eastAsia="Times New Roman" w:hAnsi="Courier New" w:cs="Courier New"/>
-          <w:color w:val="000000"/>
-          <w:kern w:val="0"/>
-          <w:sz w:val="20"/>
-          <w:szCs w:val="20"/>
-          <w:lang w:val="en-GB" w:eastAsia="fr-FR"/>
-        </w:rPr>
-      </w:pPr>
-      <w:r>
-        <w:rPr>
-          <w:rFonts w:ascii="Courier New" w:eastAsia="Times New Roman" w:hAnsi="Courier New" w:cs="Courier New"/>
-          <w:color w:val="000000"/>
-          <w:kern w:val="0"/>
-          <w:sz w:val="20"/>
-          <w:szCs w:val="20"/>
-          <w:lang w:val="en-GB" w:eastAsia="fr-FR"/>
-        </w:rPr>
-        <w:t>And referee is not NULL</w:t>
-      </w:r>
-    </w:p>
-    <w:p>
-      <w:pPr>
-        <w:pStyle w:val="Sansinterligne"/>
-        <w:rPr>
-          <w:rFonts w:ascii="Courier New" w:eastAsia="Times New Roman" w:hAnsi="Courier New" w:cs="Courier New"/>
-          <w:color w:val="000000"/>
-          <w:kern w:val="0"/>
-          <w:sz w:val="20"/>
-          <w:szCs w:val="20"/>
-          <w:lang w:val="en-GB" w:eastAsia="fr-FR"/>
-        </w:rPr>
-      </w:pPr>
-      <w:r>
-        <w:rPr>
-          <w:rFonts w:ascii="Courier New" w:eastAsia="Times New Roman" w:hAnsi="Courier New" w:cs="Courier New"/>
-          <w:color w:val="000000"/>
-          <w:kern w:val="0"/>
-          <w:sz w:val="20"/>
-          <w:szCs w:val="20"/>
-          <w:lang w:val="en-GB" w:eastAsia="fr-FR"/>
-        </w:rPr>
-        <w:t>Group by referee</w:t>
-      </w:r>
-    </w:p>
-    <w:p>
-      <w:pPr>
-        <w:pStyle w:val="Sansinterligne"/>
-        <w:rPr>
-          <w:rFonts w:ascii="Courier New" w:eastAsia="Times New Roman" w:hAnsi="Courier New" w:cs="Courier New"/>
-          <w:color w:val="000000"/>
-          <w:kern w:val="0"/>
-          <w:sz w:val="20"/>
-          <w:szCs w:val="20"/>
-          <w:lang w:eastAsia="fr-FR"/>
-        </w:rPr>
-      </w:pPr>
-      <w:proofErr w:type="spellStart"/>
-      <w:r>
-        <w:rPr>
-          <w:rFonts w:ascii="Courier New" w:eastAsia="Times New Roman" w:hAnsi="Courier New" w:cs="Courier New"/>
-          <w:color w:val="000000"/>
-          <w:kern w:val="0"/>
-          <w:sz w:val="20"/>
-          <w:szCs w:val="20"/>
-          <w:lang w:eastAsia="fr-FR"/>
-        </w:rPr>
-        <w:t>Order</w:t>
-      </w:r>
-      <w:proofErr w:type="spellEnd"/>
-      <w:r>
-        <w:rPr>
-          <w:rFonts w:ascii="Courier New" w:eastAsia="Times New Roman" w:hAnsi="Courier New" w:cs="Courier New"/>
-          <w:color w:val="000000"/>
-          <w:kern w:val="0"/>
-          <w:sz w:val="20"/>
-          <w:szCs w:val="20"/>
-          <w:lang w:eastAsia="fr-FR"/>
-        </w:rPr>
-        <w:t xml:space="preserve"> by 6 </w:t>
-      </w:r>
-      <w:proofErr w:type="spellStart"/>
-      <w:r>
-        <w:rPr>
-          <w:rFonts w:ascii="Courier New" w:eastAsia="Times New Roman" w:hAnsi="Courier New" w:cs="Courier New"/>
-          <w:color w:val="000000"/>
-          <w:kern w:val="0"/>
-          <w:sz w:val="20"/>
-          <w:szCs w:val="20"/>
-          <w:lang w:eastAsia="fr-FR"/>
-        </w:rPr>
-        <w:t>Desc</w:t>
-      </w:r>
-      <w:proofErr w:type="spellEnd"/>
-    </w:p>
-    <w:p>
-      <w:pPr>
-        <w:pStyle w:val="Sansinterligne"/>
-        <w:rPr>
-          <w:rFonts w:ascii="Courier New" w:eastAsia="Times New Roman" w:hAnsi="Courier New" w:cs="Courier New"/>
-          <w:color w:val="000000"/>
-          <w:kern w:val="0"/>
-          <w:sz w:val="20"/>
-          <w:szCs w:val="20"/>
+          <w:rFonts w:eastAsia="Times New Roman" w:cs="Courier New"/>
+          <w:color w:val="000000"/>
+          <w:kern w:val="0"/>
           <w:lang w:eastAsia="fr-FR"/>
         </w:rPr>
       </w:pPr>
@@ -894,8 +862,9 @@
           <w:kern w:val="0"/>
           <w:lang w:eastAsia="fr-FR"/>
         </w:rPr>
-        <w:t>Afin d’aller au-delà du simple comptage des cartons, un score disciplinaire a été construit.</w:t>
-      </w:r>
+        <w:t xml:space="preserve">Les résultats montrent que </w:t>
+      </w:r>
+      <w:proofErr w:type="spellStart"/>
       <w:r>
         <w:rPr>
           <w:rFonts w:eastAsia="Times New Roman" w:cs="Courier New"/>
@@ -903,9 +872,9 @@
           <w:kern w:val="0"/>
           <w:lang w:eastAsia="fr-FR"/>
         </w:rPr>
-        <w:br/>
-        <w:t xml:space="preserve">Cet indicateur attribue un </w:t>
-      </w:r>
+        <w:t>Ravshan</w:t>
+      </w:r>
+      <w:proofErr w:type="spellEnd"/>
       <w:r>
         <w:rPr>
           <w:rFonts w:eastAsia="Times New Roman" w:cs="Courier New"/>
@@ -913,8 +882,9 @@
           <w:kern w:val="0"/>
           <w:lang w:eastAsia="fr-FR"/>
         </w:rPr>
-        <w:t>poids</w:t>
-      </w:r>
+        <w:t xml:space="preserve"> </w:t>
+      </w:r>
+      <w:proofErr w:type="spellStart"/>
       <w:r>
         <w:rPr>
           <w:rFonts w:eastAsia="Times New Roman" w:cs="Courier New"/>
@@ -922,7 +892,52 @@
           <w:kern w:val="0"/>
           <w:lang w:eastAsia="fr-FR"/>
         </w:rPr>
-        <w:t xml:space="preserve"> de 1 aux cartons jaunes et un poids de 2 aux cartons rouges, rapportés au nombre de matchs arbitrés.</w:t>
+        <w:t>Irmatov</w:t>
+      </w:r>
+      <w:proofErr w:type="spellEnd"/>
+      <w:r>
+        <w:rPr>
+          <w:rFonts w:eastAsia="Times New Roman" w:cs="Courier New"/>
+          <w:color w:val="000000"/>
+          <w:kern w:val="0"/>
+          <w:lang w:eastAsia="fr-FR"/>
+        </w:rPr>
+        <w:t xml:space="preserve"> est l’arbitre le plus sévère, tandis qu’Ivan </w:t>
+      </w:r>
+      <w:proofErr w:type="spellStart"/>
+      <w:r>
+        <w:rPr>
+          <w:rFonts w:eastAsia="Times New Roman" w:cs="Courier New"/>
+          <w:color w:val="000000"/>
+          <w:kern w:val="0"/>
+          <w:lang w:eastAsia="fr-FR"/>
+        </w:rPr>
+        <w:t>Arcides</w:t>
+      </w:r>
+      <w:proofErr w:type="spellEnd"/>
+      <w:r>
+        <w:rPr>
+          <w:rFonts w:eastAsia="Times New Roman" w:cs="Courier New"/>
+          <w:color w:val="000000"/>
+          <w:kern w:val="0"/>
+          <w:lang w:eastAsia="fr-FR"/>
+        </w:rPr>
+        <w:t xml:space="preserve"> Barton Cisneros et Clément Turpin figurent parmi les arbitres les plus permissifs lors des Coupes du monde 2018 et 2022</w:t>
+      </w:r>
+      <w:r>
+        <w:t>.</w:t>
+      </w:r>
+      <w:r>
+        <w:t xml:space="preserve"> Le graphique dans l’onglet « 2 » du fichier Excel « visualisation.xlsx », montre que la sévérité des arbitres e</w:t>
+      </w:r>
+      <w:r>
+        <w:t>s</w:t>
+      </w:r>
+      <w:r>
+        <w:t xml:space="preserve">t globalement homogène. </w:t>
+      </w:r>
+      <w:r>
+        <w:t>Les arbitres très permissifs ou très sévères sont peu nombreux et restent des cas isolés.</w:t>
       </w:r>
     </w:p>
     <w:p>
@@ -942,301 +957,9 @@
           <w:kern w:val="0"/>
           <w:lang w:eastAsia="fr-FR"/>
         </w:rPr>
-        <w:t>Les résultats de la requête finale ont ensuite été exportés vers Excel pour aider à la visualisation et à l’analyse des résultats.</w:t>
+        <w:t>Cette analyse repose uniquement sur le nombre de cartons distribués et ne prend pas en compte le contexte des matchs (importance de la rencontre, style de jeu, intensité), ce qui constitue une limite de l’étude.</w:t>
       </w:r>
     </w:p>
-    <w:p>
-      <w:pPr>
-        <w:pStyle w:val="Sansinterligne"/>
-        <w:rPr>
-          <w:rFonts w:eastAsia="Times New Roman" w:cs="Courier New"/>
-          <w:color w:val="000000"/>
-          <w:kern w:val="0"/>
-          <w:lang w:eastAsia="fr-FR"/>
-        </w:rPr>
-      </w:pPr>
-      <w:r>
-        <w:rPr>
-          <w:rFonts w:eastAsia="Times New Roman" w:cs="Courier New"/>
-          <w:color w:val="000000"/>
-          <w:kern w:val="0"/>
-          <w:lang w:eastAsia="fr-FR"/>
-        </w:rPr>
-        <w:t>Des tableaux croisés dynamiques et des graphiques ont permis de comparer la position du score disciplinaire de chaque arbitre par rapport à la moyenne du tournoi, ainsi que d’identifier les arbitres les plus sévères et les plus permissifs.</w:t>
-      </w:r>
-    </w:p>
-    <w:p>
-      <w:pPr>
-        <w:pStyle w:val="Sansinterligne"/>
-        <w:rPr>
-          <w:rFonts w:eastAsia="Times New Roman" w:cs="Courier New"/>
-          <w:color w:val="000000"/>
-          <w:kern w:val="0"/>
-          <w:lang w:eastAsia="fr-FR"/>
-        </w:rPr>
-      </w:pPr>
-    </w:p>
-    <w:p>
-      <w:pPr>
-        <w:pStyle w:val="Sansinterligne"/>
-        <w:rPr>
-          <w:rFonts w:eastAsia="Times New Roman" w:cs="Courier New"/>
-          <w:color w:val="000000"/>
-          <w:kern w:val="0"/>
-          <w:lang w:eastAsia="fr-FR"/>
-        </w:rPr>
-      </w:pPr>
-      <w:r>
-        <w:rPr>
-          <w:rFonts w:eastAsia="Times New Roman" w:cs="Courier New"/>
-          <w:color w:val="000000"/>
-          <w:kern w:val="0"/>
-          <w:lang w:eastAsia="fr-FR"/>
-        </w:rPr>
-        <w:t xml:space="preserve">Résultat, </w:t>
-      </w:r>
-      <w:proofErr w:type="spellStart"/>
-      <w:r>
-        <w:rPr>
-          <w:rFonts w:eastAsia="Times New Roman" w:cs="Courier New"/>
-          <w:color w:val="000000"/>
-          <w:kern w:val="0"/>
-          <w:lang w:eastAsia="fr-FR"/>
-        </w:rPr>
-        <w:t>Ravshan</w:t>
-      </w:r>
-      <w:proofErr w:type="spellEnd"/>
-      <w:r>
-        <w:rPr>
-          <w:rFonts w:eastAsia="Times New Roman" w:cs="Courier New"/>
-          <w:color w:val="000000"/>
-          <w:kern w:val="0"/>
-          <w:lang w:eastAsia="fr-FR"/>
-        </w:rPr>
-        <w:t xml:space="preserve"> </w:t>
-      </w:r>
-      <w:proofErr w:type="spellStart"/>
-      <w:r>
-        <w:rPr>
-          <w:rFonts w:eastAsia="Times New Roman" w:cs="Courier New"/>
-          <w:color w:val="000000"/>
-          <w:kern w:val="0"/>
-          <w:lang w:eastAsia="fr-FR"/>
-        </w:rPr>
-        <w:t>Irmatov</w:t>
-      </w:r>
-      <w:proofErr w:type="spellEnd"/>
-      <w:r>
-        <w:rPr>
-          <w:rFonts w:eastAsia="Times New Roman" w:cs="Courier New"/>
-          <w:color w:val="000000"/>
-          <w:kern w:val="0"/>
-          <w:lang w:eastAsia="fr-FR"/>
-        </w:rPr>
-        <w:t xml:space="preserve"> est l’arbitre le plus sévère et </w:t>
-      </w:r>
-      <w:r>
-        <w:rPr>
-          <w:rFonts w:eastAsia="Times New Roman" w:cs="Courier New"/>
-          <w:color w:val="000000"/>
-          <w:kern w:val="0"/>
-          <w:lang w:eastAsia="fr-FR"/>
-        </w:rPr>
-        <w:t xml:space="preserve">Ivan </w:t>
-      </w:r>
-      <w:proofErr w:type="spellStart"/>
-      <w:r>
-        <w:rPr>
-          <w:rFonts w:eastAsia="Times New Roman" w:cs="Courier New"/>
-          <w:color w:val="000000"/>
-          <w:kern w:val="0"/>
-          <w:lang w:eastAsia="fr-FR"/>
-        </w:rPr>
-        <w:t>Arcides</w:t>
-      </w:r>
-      <w:proofErr w:type="spellEnd"/>
-      <w:r>
-        <w:rPr>
-          <w:rFonts w:eastAsia="Times New Roman" w:cs="Courier New"/>
-          <w:color w:val="000000"/>
-          <w:kern w:val="0"/>
-          <w:lang w:eastAsia="fr-FR"/>
-        </w:rPr>
-        <w:t xml:space="preserve"> Barton Cisneros</w:t>
-      </w:r>
-      <w:r>
-        <w:rPr>
-          <w:rFonts w:eastAsia="Times New Roman" w:cs="Courier New"/>
-          <w:color w:val="000000"/>
-          <w:kern w:val="0"/>
-          <w:lang w:eastAsia="fr-FR"/>
-        </w:rPr>
-        <w:t xml:space="preserve"> </w:t>
-      </w:r>
-      <w:r>
-        <w:rPr>
-          <w:rFonts w:eastAsia="Times New Roman" w:cs="Courier New"/>
-          <w:color w:val="000000"/>
-          <w:kern w:val="0"/>
-          <w:lang w:eastAsia="fr-FR"/>
-        </w:rPr>
-        <w:t xml:space="preserve">ou encore </w:t>
-      </w:r>
-      <w:r>
-        <w:rPr>
-          <w:rFonts w:eastAsia="Times New Roman" w:cs="Courier New"/>
-          <w:color w:val="000000"/>
-          <w:kern w:val="0"/>
-          <w:lang w:eastAsia="fr-FR"/>
-        </w:rPr>
-        <w:t>Clément Turpin</w:t>
-      </w:r>
-      <w:r>
-        <w:rPr>
-          <w:rFonts w:eastAsia="Times New Roman" w:cs="Courier New"/>
-          <w:color w:val="000000"/>
-          <w:kern w:val="0"/>
-          <w:lang w:eastAsia="fr-FR"/>
-        </w:rPr>
-        <w:t xml:space="preserve"> sont</w:t>
-      </w:r>
-      <w:r>
-        <w:rPr>
-          <w:rFonts w:eastAsia="Times New Roman" w:cs="Courier New"/>
-          <w:color w:val="000000"/>
-          <w:kern w:val="0"/>
-          <w:lang w:eastAsia="fr-FR"/>
-        </w:rPr>
-        <w:t xml:space="preserve"> l</w:t>
-      </w:r>
-      <w:r>
-        <w:rPr>
-          <w:rFonts w:eastAsia="Times New Roman" w:cs="Courier New"/>
-          <w:color w:val="000000"/>
-          <w:kern w:val="0"/>
-          <w:lang w:eastAsia="fr-FR"/>
-        </w:rPr>
-        <w:t xml:space="preserve">es </w:t>
-      </w:r>
-      <w:r>
-        <w:rPr>
-          <w:rFonts w:eastAsia="Times New Roman" w:cs="Courier New"/>
-          <w:color w:val="000000"/>
-          <w:kern w:val="0"/>
-          <w:lang w:eastAsia="fr-FR"/>
-        </w:rPr>
-        <w:t>arbitre</w:t>
-      </w:r>
-      <w:r>
-        <w:rPr>
-          <w:rFonts w:eastAsia="Times New Roman" w:cs="Courier New"/>
-          <w:color w:val="000000"/>
-          <w:kern w:val="0"/>
-          <w:lang w:eastAsia="fr-FR"/>
-        </w:rPr>
-        <w:t>s</w:t>
-      </w:r>
-      <w:r>
-        <w:rPr>
-          <w:rFonts w:eastAsia="Times New Roman" w:cs="Courier New"/>
-          <w:color w:val="000000"/>
-          <w:kern w:val="0"/>
-          <w:lang w:eastAsia="fr-FR"/>
-        </w:rPr>
-        <w:t xml:space="preserve"> le</w:t>
-      </w:r>
-      <w:r>
-        <w:rPr>
-          <w:rFonts w:eastAsia="Times New Roman" w:cs="Courier New"/>
-          <w:color w:val="000000"/>
-          <w:kern w:val="0"/>
-          <w:lang w:eastAsia="fr-FR"/>
-        </w:rPr>
-        <w:t>s</w:t>
-      </w:r>
-      <w:r>
-        <w:rPr>
-          <w:rFonts w:eastAsia="Times New Roman" w:cs="Courier New"/>
-          <w:color w:val="000000"/>
-          <w:kern w:val="0"/>
-          <w:lang w:eastAsia="fr-FR"/>
-        </w:rPr>
-        <w:t xml:space="preserve"> plus permissif</w:t>
-      </w:r>
-      <w:r>
-        <w:rPr>
-          <w:rFonts w:eastAsia="Times New Roman" w:cs="Courier New"/>
-          <w:color w:val="000000"/>
-          <w:kern w:val="0"/>
-          <w:lang w:eastAsia="fr-FR"/>
-        </w:rPr>
-        <w:t>s</w:t>
-      </w:r>
-      <w:r>
-        <w:rPr>
-          <w:rFonts w:eastAsia="Times New Roman" w:cs="Courier New"/>
-          <w:color w:val="000000"/>
-          <w:kern w:val="0"/>
-          <w:lang w:eastAsia="fr-FR"/>
-        </w:rPr>
-        <w:t xml:space="preserve"> </w:t>
-      </w:r>
-      <w:r>
-        <w:t>lors des Coupes du monde 2018 et 2022</w:t>
-      </w:r>
-      <w:r>
-        <w:t>.</w:t>
-      </w:r>
-    </w:p>
-    <w:p>
-      <w:pPr>
-        <w:pStyle w:val="Sansinterligne"/>
-        <w:rPr>
-          <w:rFonts w:eastAsia="Times New Roman" w:cs="Courier New"/>
-          <w:color w:val="000000"/>
-          <w:kern w:val="0"/>
-          <w:lang w:eastAsia="fr-FR"/>
-        </w:rPr>
-      </w:pPr>
-    </w:p>
-    <w:p>
-      <w:pPr>
-        <w:pStyle w:val="Sansinterligne"/>
-        <w:rPr>
-          <w:rFonts w:eastAsia="Times New Roman" w:cs="Courier New"/>
-          <w:color w:val="000000"/>
-          <w:kern w:val="0"/>
-          <w:lang w:eastAsia="fr-FR"/>
-        </w:rPr>
-      </w:pPr>
-      <w:r>
-        <w:rPr>
-          <w:rFonts w:eastAsia="Times New Roman" w:cs="Courier New"/>
-          <w:color w:val="000000"/>
-          <w:kern w:val="0"/>
-          <w:lang w:eastAsia="fr-FR"/>
-        </w:rPr>
-        <w:t>Cette analyse repose uniquement sur le nombre de cartons distribués et ne prend pas en compte le contexte des matchs (importance de la rencontre, style de jeu, intensité), ce qui constitue une limite de l’étude.</w:t>
-      </w:r>
-    </w:p>
-    <w:p>
-      <w:pPr>
-        <w:pStyle w:val="Sansinterligne"/>
-        <w:rPr>
-          <w:rFonts w:eastAsia="Times New Roman" w:cs="Courier New"/>
-          <w:color w:val="000000"/>
-          <w:kern w:val="0"/>
-          <w:lang w:eastAsia="fr-FR"/>
-        </w:rPr>
-      </w:pPr>
-    </w:p>
-    <w:p>
-      <w:pPr>
-        <w:pStyle w:val="Sansinterligne"/>
-      </w:pPr>
-    </w:p>
-    <w:p/>
-    <w:p/>
     <w:sectPr>
       <w:pgSz w:w="11906" w:h="16838"/>
       <w:pgMar w:top="1417" w:right="1417" w:bottom="1417" w:left="1417" w:header="720" w:footer="720" w:gutter="0"/>

</xml_diff>